<commit_message>
Update Atividades inner join.docx
</commit_message>
<xml_diff>
--- a/Atividades inner join.docx
+++ b/Atividades inner join.docx
@@ -506,16 +506,17 @@
         <w:rPr>
           <w:rFonts w:cs="Arial"/>
           <w:bCs/>
+          <w:noProof/>
           <w:color w:val="000000" w:themeColor="text1"/>
           <w:spacing w:val="3"/>
           <w:sz w:val="32"/>
           <w:szCs w:val="32"/>
         </w:rPr>
         <w:drawing>
-          <wp:inline distT="0" distB="0" distL="0" distR="0" wp14:anchorId="58BCB86F" wp14:editId="5AFC6505">
-            <wp:extent cx="2152950" cy="2695951"/>
-            <wp:effectExtent l="0" t="0" r="0" b="9525"/>
-            <wp:docPr id="1" name="Imagem 1"/>
+          <wp:inline distT="0" distB="0" distL="0" distR="0" wp14:anchorId="7B0BBD86" wp14:editId="0C72AD40">
+            <wp:extent cx="5430008" cy="5953956"/>
+            <wp:effectExtent l="0" t="0" r="0" b="8890"/>
+            <wp:docPr id="2" name="Imagem 2"/>
             <wp:cNvGraphicFramePr>
               <a:graphicFrameLocks xmlns:a="http://schemas.openxmlformats.org/drawingml/2006/main" noChangeAspect="1"/>
             </wp:cNvGraphicFramePr>
@@ -535,7 +536,7 @@
                   <pic:spPr>
                     <a:xfrm>
                       <a:off x="0" y="0"/>
-                      <a:ext cx="2152950" cy="2695951"/>
+                      <a:ext cx="5430008" cy="5953956"/>
                     </a:xfrm>
                     <a:prstGeom prst="rect">
                       <a:avLst/>
@@ -595,6 +596,52 @@
           <w:sz w:val="32"/>
           <w:szCs w:val="32"/>
         </w:rPr>
+        <w:lastRenderedPageBreak/>
+        <w:drawing>
+          <wp:inline distT="0" distB="0" distL="0" distR="0" wp14:anchorId="621E2838" wp14:editId="39F9D385">
+            <wp:extent cx="4744112" cy="5087060"/>
+            <wp:effectExtent l="0" t="0" r="0" b="0"/>
+            <wp:docPr id="1" name="Imagem 1"/>
+            <wp:cNvGraphicFramePr>
+              <a:graphicFrameLocks xmlns:a="http://schemas.openxmlformats.org/drawingml/2006/main" noChangeAspect="1"/>
+            </wp:cNvGraphicFramePr>
+            <a:graphic xmlns:a="http://schemas.openxmlformats.org/drawingml/2006/main">
+              <a:graphicData uri="http://schemas.openxmlformats.org/drawingml/2006/picture">
+                <pic:pic xmlns:pic="http://schemas.openxmlformats.org/drawingml/2006/picture">
+                  <pic:nvPicPr>
+                    <pic:cNvPr id="1" name=""/>
+                    <pic:cNvPicPr/>
+                  </pic:nvPicPr>
+                  <pic:blipFill>
+                    <a:blip r:embed="rId9"/>
+                    <a:stretch>
+                      <a:fillRect/>
+                    </a:stretch>
+                  </pic:blipFill>
+                  <pic:spPr>
+                    <a:xfrm>
+                      <a:off x="0" y="0"/>
+                      <a:ext cx="4744112" cy="5087060"/>
+                    </a:xfrm>
+                    <a:prstGeom prst="rect">
+                      <a:avLst/>
+                    </a:prstGeom>
+                  </pic:spPr>
+                </pic:pic>
+              </a:graphicData>
+            </a:graphic>
+          </wp:inline>
+        </w:drawing>
+      </w:r>
+      <w:r>
+        <w:rPr>
+          <w:rFonts w:cs="Arial"/>
+          <w:bCs/>
+          <w:color w:val="000000" w:themeColor="text1"/>
+          <w:spacing w:val="3"/>
+          <w:sz w:val="32"/>
+          <w:szCs w:val="32"/>
+        </w:rPr>
         <w:tab/>
       </w:r>
     </w:p>
@@ -611,6 +658,20 @@
           <w:szCs w:val="32"/>
         </w:rPr>
       </w:pPr>
+    </w:p>
+    <w:p>
+      <w:pPr>
+        <w:spacing w:after="0" w:line="360" w:lineRule="auto"/>
+        <w:jc w:val="both"/>
+        <w:rPr>
+          <w:rFonts w:cs="Arial"/>
+          <w:bCs/>
+          <w:color w:val="000000" w:themeColor="text1"/>
+          <w:spacing w:val="3"/>
+          <w:sz w:val="32"/>
+          <w:szCs w:val="32"/>
+        </w:rPr>
+      </w:pPr>
       <w:r>
         <w:rPr>
           <w:rFonts w:cs="Arial"/>
@@ -636,6 +697,20 @@
           <w:szCs w:val="32"/>
         </w:rPr>
       </w:pPr>
+    </w:p>
+    <w:p>
+      <w:pPr>
+        <w:spacing w:after="0" w:line="360" w:lineRule="auto"/>
+        <w:jc w:val="both"/>
+        <w:rPr>
+          <w:rFonts w:cs="Arial"/>
+          <w:bCs/>
+          <w:color w:val="000000" w:themeColor="text1"/>
+          <w:spacing w:val="3"/>
+          <w:sz w:val="32"/>
+          <w:szCs w:val="32"/>
+        </w:rPr>
+      </w:pPr>
       <w:r>
         <w:rPr>
           <w:rFonts w:cs="Arial"/>
@@ -670,6 +745,66 @@
           <w:sz w:val="32"/>
           <w:szCs w:val="32"/>
         </w:rPr>
+        <w:lastRenderedPageBreak/>
+        <w:drawing>
+          <wp:inline distT="0" distB="0" distL="0" distR="0" wp14:anchorId="05634D6B" wp14:editId="4D9DACBB">
+            <wp:extent cx="3629532" cy="3048425"/>
+            <wp:effectExtent l="0" t="0" r="9525" b="0"/>
+            <wp:docPr id="3" name="Imagem 3"/>
+            <wp:cNvGraphicFramePr>
+              <a:graphicFrameLocks xmlns:a="http://schemas.openxmlformats.org/drawingml/2006/main" noChangeAspect="1"/>
+            </wp:cNvGraphicFramePr>
+            <a:graphic xmlns:a="http://schemas.openxmlformats.org/drawingml/2006/main">
+              <a:graphicData uri="http://schemas.openxmlformats.org/drawingml/2006/picture">
+                <pic:pic xmlns:pic="http://schemas.openxmlformats.org/drawingml/2006/picture">
+                  <pic:nvPicPr>
+                    <pic:cNvPr id="1" name=""/>
+                    <pic:cNvPicPr/>
+                  </pic:nvPicPr>
+                  <pic:blipFill>
+                    <a:blip r:embed="rId10"/>
+                    <a:stretch>
+                      <a:fillRect/>
+                    </a:stretch>
+                  </pic:blipFill>
+                  <pic:spPr>
+                    <a:xfrm>
+                      <a:off x="0" y="0"/>
+                      <a:ext cx="3629532" cy="3048425"/>
+                    </a:xfrm>
+                    <a:prstGeom prst="rect">
+                      <a:avLst/>
+                    </a:prstGeom>
+                  </pic:spPr>
+                </pic:pic>
+              </a:graphicData>
+            </a:graphic>
+          </wp:inline>
+        </w:drawing>
+      </w:r>
+    </w:p>
+    <w:p>
+      <w:pPr>
+        <w:spacing w:after="0" w:line="360" w:lineRule="auto"/>
+        <w:jc w:val="both"/>
+        <w:rPr>
+          <w:rFonts w:cs="Arial"/>
+          <w:bCs/>
+          <w:color w:val="000000" w:themeColor="text1"/>
+          <w:spacing w:val="3"/>
+          <w:sz w:val="32"/>
+          <w:szCs w:val="32"/>
+        </w:rPr>
+      </w:pPr>
+      <w:r>
+        <w:rPr>
+          <w:rFonts w:cs="Arial"/>
+          <w:bCs/>
+          <w:color w:val="000000" w:themeColor="text1"/>
+          <w:spacing w:val="3"/>
+          <w:sz w:val="32"/>
+          <w:szCs w:val="32"/>
+        </w:rPr>
         <w:t xml:space="preserve">5 – Sexo das pessoas que moram na cidade que começa com a letra “G” e com a letra “C”. </w:t>
       </w:r>
     </w:p>
@@ -770,30 +905,7 @@
           <w:sz w:val="32"/>
           <w:szCs w:val="32"/>
         </w:rPr>
-        <w:lastRenderedPageBreak/>
-        <w:t xml:space="preserve">9 – Profissão de todos os clientes que são professores, </w:t>
-      </w:r>
-      <w:r>
-        <w:rPr>
-          <w:rFonts w:cs="Arial"/>
-          <w:bCs/>
-          <w:color w:val="000000" w:themeColor="text1"/>
-          <w:spacing w:val="3"/>
-          <w:sz w:val="32"/>
-          <w:szCs w:val="32"/>
-        </w:rPr>
-        <w:t>engenheiros ou gestores</w:t>
-      </w:r>
-      <w:r>
-        <w:rPr>
-          <w:rFonts w:cs="Arial"/>
-          <w:bCs/>
-          <w:color w:val="000000" w:themeColor="text1"/>
-          <w:spacing w:val="3"/>
-          <w:sz w:val="32"/>
-          <w:szCs w:val="32"/>
-        </w:rPr>
-        <w:t>.</w:t>
+        <w:t>9 – Profissão de todos os clientes que são professores, engenheiros ou gestores.</w:t>
       </w:r>
     </w:p>
     <w:p>
@@ -890,6 +1002,7 @@
           <w:sz w:val="32"/>
           <w:szCs w:val="32"/>
         </w:rPr>
+        <w:lastRenderedPageBreak/>
         <w:t xml:space="preserve">12 - Nome, Profissão e Sexo dos clientes que compram mais de </w:t>
       </w:r>
       <w:r>
@@ -1159,7 +1272,6 @@
           <w:sz w:val="32"/>
           <w:szCs w:val="32"/>
         </w:rPr>
-        <w:lastRenderedPageBreak/>
         <w:t xml:space="preserve">21 – Nome dos clientes que compraram queijo, bem como a data da compra e quantidade. </w:t>
       </w:r>
     </w:p>
@@ -1235,12 +1347,13 @@
           <w:sz w:val="32"/>
           <w:szCs w:val="32"/>
         </w:rPr>
+        <w:lastRenderedPageBreak/>
         <w:t>25 – Lote, validade e descrição dos produtos que não foram comprados.</w:t>
       </w:r>
     </w:p>
     <w:sectPr>
-      <w:headerReference w:type="default" r:id="rId9"/>
-      <w:footerReference w:type="default" r:id="rId10"/>
+      <w:headerReference w:type="default" r:id="rId11"/>
+      <w:footerReference w:type="default" r:id="rId12"/>
       <w:pgSz w:w="11906" w:h="16838"/>
       <w:pgMar w:top="1701" w:right="1134" w:bottom="1134" w:left="1701" w:header="709" w:footer="709" w:gutter="0"/>
       <w:pgNumType w:start="0"/>
@@ -4696,6 +4809,7 @@
   <w:style w:type="character" w:default="1" w:styleId="Fontepargpadro">
     <w:name w:val="Default Paragraph Font"/>
     <w:uiPriority w:val="1"/>
+    <w:semiHidden/>
     <w:unhideWhenUsed/>
   </w:style>
   <w:style w:type="table" w:default="1" w:styleId="Tabelanormal">

</xml_diff>